<commit_message>
Update Research gaps, Methodology CF.docx
</commit_message>
<xml_diff>
--- a/Research gaps, Methodology CF.docx
+++ b/Research gaps, Methodology CF.docx
@@ -25,6 +25,9 @@
             <w:pPr>
               <w:rPr>
                 <w:rFonts w:ascii="Times New Roman" w:hAnsi="Times New Roman" w:cs="Times New Roman"/>
+                <w:b/>
+                <w:bCs/>
+                <w:color w:val="C00000"/>
                 <w:sz w:val="20"/>
                 <w:szCs w:val="20"/>
               </w:rPr>
@@ -39,15 +42,19 @@
             <w:pPr>
               <w:rPr>
                 <w:rFonts w:ascii="Times New Roman" w:hAnsi="Times New Roman" w:cs="Times New Roman"/>
-                <w:sz w:val="20"/>
-                <w:szCs w:val="20"/>
-              </w:rPr>
-            </w:pPr>
-            <w:r>
-              <w:rPr>
-                <w:rFonts w:ascii="Times New Roman" w:hAnsi="Times New Roman" w:cs="Times New Roman"/>
-                <w:b/>
-                <w:bCs/>
+                <w:b/>
+                <w:bCs/>
+                <w:color w:val="C00000"/>
+                <w:sz w:val="20"/>
+                <w:szCs w:val="20"/>
+              </w:rPr>
+            </w:pPr>
+            <w:r>
+              <w:rPr>
+                <w:rFonts w:ascii="Times New Roman" w:hAnsi="Times New Roman" w:cs="Times New Roman"/>
+                <w:b/>
+                <w:bCs/>
+                <w:color w:val="C00000"/>
                 <w:sz w:val="20"/>
                 <w:szCs w:val="20"/>
               </w:rPr>
@@ -63,15 +70,19 @@
             <w:pPr>
               <w:rPr>
                 <w:rFonts w:ascii="Times New Roman" w:hAnsi="Times New Roman" w:cs="Times New Roman"/>
-                <w:sz w:val="20"/>
-                <w:szCs w:val="20"/>
-              </w:rPr>
-            </w:pPr>
-            <w:r>
-              <w:rPr>
-                <w:rFonts w:ascii="Times New Roman" w:hAnsi="Times New Roman" w:cs="Times New Roman"/>
-                <w:b/>
-                <w:bCs/>
+                <w:b/>
+                <w:bCs/>
+                <w:color w:val="C00000"/>
+                <w:sz w:val="20"/>
+                <w:szCs w:val="20"/>
+              </w:rPr>
+            </w:pPr>
+            <w:r>
+              <w:rPr>
+                <w:rFonts w:ascii="Times New Roman" w:hAnsi="Times New Roman" w:cs="Times New Roman"/>
+                <w:b/>
+                <w:bCs/>
+                <w:color w:val="C00000"/>
                 <w:sz w:val="20"/>
                 <w:szCs w:val="20"/>
               </w:rPr>
@@ -89,15 +100,17 @@
                 <w:rFonts w:ascii="Times New Roman" w:hAnsi="Times New Roman" w:cs="Times New Roman"/>
                 <w:b/>
                 <w:bCs/>
-                <w:sz w:val="20"/>
-                <w:szCs w:val="20"/>
-              </w:rPr>
-            </w:pPr>
-            <w:r>
-              <w:rPr>
-                <w:rFonts w:ascii="Times New Roman" w:hAnsi="Times New Roman" w:cs="Times New Roman"/>
-                <w:b/>
-                <w:bCs/>
+                <w:color w:val="C00000"/>
+                <w:sz w:val="20"/>
+                <w:szCs w:val="20"/>
+              </w:rPr>
+            </w:pPr>
+            <w:r>
+              <w:rPr>
+                <w:rFonts w:ascii="Times New Roman" w:hAnsi="Times New Roman" w:cs="Times New Roman"/>
+                <w:b/>
+                <w:bCs/>
+                <w:color w:val="C00000"/>
                 <w:sz w:val="20"/>
                 <w:szCs w:val="20"/>
               </w:rPr>
@@ -113,13 +126,19 @@
             <w:pPr>
               <w:rPr>
                 <w:rFonts w:ascii="Times New Roman" w:hAnsi="Times New Roman" w:cs="Times New Roman"/>
-                <w:sz w:val="20"/>
-                <w:szCs w:val="20"/>
-              </w:rPr>
-            </w:pPr>
-            <w:r>
-              <w:rPr>
-                <w:rFonts w:ascii="Times New Roman" w:hAnsi="Times New Roman" w:cs="Times New Roman"/>
+                <w:b/>
+                <w:bCs/>
+                <w:color w:val="C00000"/>
+                <w:sz w:val="20"/>
+                <w:szCs w:val="20"/>
+              </w:rPr>
+            </w:pPr>
+            <w:r>
+              <w:rPr>
+                <w:rFonts w:ascii="Times New Roman" w:hAnsi="Times New Roman" w:cs="Times New Roman"/>
+                <w:b/>
+                <w:bCs/>
+                <w:color w:val="C00000"/>
                 <w:sz w:val="20"/>
                 <w:szCs w:val="20"/>
               </w:rPr>
@@ -203,15 +222,27 @@
                 <w:szCs w:val="20"/>
               </w:rPr>
             </w:pPr>
-            <w:r>
-              <w:rPr>
-                <w:rFonts w:ascii="Times New Roman" w:hAnsi="Times New Roman" w:cs="Times New Roman"/>
-                <w:b/>
-                <w:bCs/>
-                <w:sz w:val="20"/>
-                <w:szCs w:val="20"/>
-              </w:rPr>
-              <w:t xml:space="preserve">Trepte et al. (2024) – </w:t>
+            <w:proofErr w:type="spellStart"/>
+            <w:r>
+              <w:rPr>
+                <w:rFonts w:ascii="Times New Roman" w:hAnsi="Times New Roman" w:cs="Times New Roman"/>
+                <w:b/>
+                <w:bCs/>
+                <w:sz w:val="20"/>
+                <w:szCs w:val="20"/>
+              </w:rPr>
+              <w:t>Trepte</w:t>
+            </w:r>
+            <w:proofErr w:type="spellEnd"/>
+            <w:r>
+              <w:rPr>
+                <w:rFonts w:ascii="Times New Roman" w:hAnsi="Times New Roman" w:cs="Times New Roman"/>
+                <w:b/>
+                <w:bCs/>
+                <w:sz w:val="20"/>
+                <w:szCs w:val="20"/>
+              </w:rPr>
+              <w:t xml:space="preserve"> et al. (2024) – </w:t>
             </w:r>
             <w:r>
               <w:rPr>
@@ -408,6 +439,7 @@
               </w:rPr>
               <w:t xml:space="preserve">, and </w:t>
             </w:r>
+            <w:proofErr w:type="spellStart"/>
             <w:r>
               <w:rPr>
                 <w:rFonts w:ascii="Times New Roman" w:hAnsi="Times New Roman" w:cs="Times New Roman"/>
@@ -418,6 +450,7 @@
               </w:rPr>
               <w:t>VirtualFlow</w:t>
             </w:r>
+            <w:proofErr w:type="spellEnd"/>
             <w:r>
               <w:rPr>
                 <w:rFonts w:ascii="Times New Roman" w:hAnsi="Times New Roman" w:cs="Times New Roman"/>
@@ -824,6 +857,7 @@
               </w:rPr>
               <w:t xml:space="preserve">Outlines a full validation workflow using </w:t>
             </w:r>
+            <w:proofErr w:type="spellStart"/>
             <w:r>
               <w:rPr>
                 <w:rFonts w:ascii="Times New Roman" w:hAnsi="Times New Roman" w:cs="Times New Roman"/>
@@ -834,6 +868,7 @@
               </w:rPr>
               <w:t>AutoDock</w:t>
             </w:r>
+            <w:proofErr w:type="spellEnd"/>
             <w:r>
               <w:rPr>
                 <w:rFonts w:ascii="Times New Roman" w:hAnsi="Times New Roman" w:cs="Times New Roman"/>
@@ -999,15 +1034,27 @@
                 <w:szCs w:val="20"/>
               </w:rPr>
             </w:pPr>
-            <w:r>
-              <w:rPr>
-                <w:rFonts w:ascii="Times New Roman" w:hAnsi="Times New Roman" w:cs="Times New Roman"/>
-                <w:b/>
-                <w:bCs/>
-                <w:sz w:val="20"/>
-                <w:szCs w:val="20"/>
-              </w:rPr>
-              <w:t xml:space="preserve">Trepte et al. (2024) – </w:t>
+            <w:proofErr w:type="spellStart"/>
+            <w:r>
+              <w:rPr>
+                <w:rFonts w:ascii="Times New Roman" w:hAnsi="Times New Roman" w:cs="Times New Roman"/>
+                <w:b/>
+                <w:bCs/>
+                <w:sz w:val="20"/>
+                <w:szCs w:val="20"/>
+              </w:rPr>
+              <w:t>Trepte</w:t>
+            </w:r>
+            <w:proofErr w:type="spellEnd"/>
+            <w:r>
+              <w:rPr>
+                <w:rFonts w:ascii="Times New Roman" w:hAnsi="Times New Roman" w:cs="Times New Roman"/>
+                <w:b/>
+                <w:bCs/>
+                <w:sz w:val="20"/>
+                <w:szCs w:val="20"/>
+              </w:rPr>
+              <w:t xml:space="preserve"> et al. (2024) – </w:t>
             </w:r>
             <w:r>
               <w:rPr>
@@ -1202,6 +1249,7 @@
               </w:rPr>
               <w:t xml:space="preserve">Compounds screened using </w:t>
             </w:r>
+            <w:proofErr w:type="spellStart"/>
             <w:r>
               <w:rPr>
                 <w:rFonts w:ascii="Times New Roman" w:hAnsi="Times New Roman" w:cs="Times New Roman"/>
@@ -1212,6 +1260,7 @@
               </w:rPr>
               <w:t>VirtualFlow</w:t>
             </w:r>
+            <w:proofErr w:type="spellEnd"/>
             <w:r>
               <w:rPr>
                 <w:rFonts w:ascii="Times New Roman" w:hAnsi="Times New Roman" w:cs="Times New Roman"/>
@@ -1557,8 +1606,42 @@
                 <w:sz w:val="20"/>
                 <w:szCs w:val="20"/>
               </w:rPr>
-              <w:t>AI-based tools like pkCSM, SwissADME</w:t>
-            </w:r>
+              <w:t xml:space="preserve">AI-based tools like </w:t>
+            </w:r>
+            <w:proofErr w:type="spellStart"/>
+            <w:r>
+              <w:rPr>
+                <w:rFonts w:ascii="Times New Roman" w:hAnsi="Times New Roman" w:cs="Times New Roman"/>
+                <w:b/>
+                <w:bCs/>
+                <w:sz w:val="20"/>
+                <w:szCs w:val="20"/>
+              </w:rPr>
+              <w:t>pkCSM</w:t>
+            </w:r>
+            <w:proofErr w:type="spellEnd"/>
+            <w:r>
+              <w:rPr>
+                <w:rFonts w:ascii="Times New Roman" w:hAnsi="Times New Roman" w:cs="Times New Roman"/>
+                <w:b/>
+                <w:bCs/>
+                <w:sz w:val="20"/>
+                <w:szCs w:val="20"/>
+              </w:rPr>
+              <w:t xml:space="preserve">, </w:t>
+            </w:r>
+            <w:proofErr w:type="spellStart"/>
+            <w:r>
+              <w:rPr>
+                <w:rFonts w:ascii="Times New Roman" w:hAnsi="Times New Roman" w:cs="Times New Roman"/>
+                <w:b/>
+                <w:bCs/>
+                <w:sz w:val="20"/>
+                <w:szCs w:val="20"/>
+              </w:rPr>
+              <w:t>SwissADME</w:t>
+            </w:r>
+            <w:proofErr w:type="spellEnd"/>
             <w:r>
               <w:rPr>
                 <w:rFonts w:ascii="Times New Roman" w:hAnsi="Times New Roman" w:cs="Times New Roman"/>
@@ -2724,6 +2807,7 @@
   <w:style w:type="character" w:default="1" w:styleId="DefaultParagraphFont">
     <w:name w:val="Default Paragraph Font"/>
     <w:uiPriority w:val="1"/>
+    <w:semiHidden/>
     <w:unhideWhenUsed/>
   </w:style>
   <w:style w:type="table" w:default="1" w:styleId="TableNormal">

</xml_diff>